<commit_message>
Updating Captsone Project Charter
</commit_message>
<xml_diff>
--- a/ITCaptstoneWrittenProject_C769/C769_Capstone_Topic_Approval_Form.docx
+++ b/ITCaptstoneWrittenProject_C769/C769_Capstone_Topic_Approval_Form.docx
@@ -1207,6 +1207,46 @@
     </w:p>
     <w:p>
       <w:pPr>
+        <w:pStyle w:val="ListParagraph"/>
+        <w:numPr>
+          <w:ilvl w:val="3"/>
+          <w:numId w:val="1"/>
+        </w:numPr>
+        <w:rPr>
+          <w:rFonts w:ascii="Verdana" w:hAnsi="Verdana"/>
+          <w:sz w:val="20"/>
+          <w:szCs w:val="20"/>
+        </w:rPr>
+      </w:pPr>
+      <w:r>
+        <w:rPr>
+          <w:rFonts w:ascii="Verdana" w:hAnsi="Verdana"/>
+          <w:sz w:val="20"/>
+          <w:szCs w:val="20"/>
+        </w:rPr>
+        <w:t xml:space="preserve">Cut MX records over to point DNS records to resolve the Symantec Email </w:t>
+      </w:r>
+      <w:proofErr w:type="spellStart"/>
+      <w:r>
+        <w:rPr>
+          <w:rFonts w:ascii="Verdana" w:hAnsi="Verdana"/>
+          <w:sz w:val="20"/>
+          <w:szCs w:val="20"/>
+        </w:rPr>
+        <w:t>Security.cloud</w:t>
+      </w:r>
+      <w:proofErr w:type="spellEnd"/>
+      <w:r>
+        <w:rPr>
+          <w:rFonts w:ascii="Verdana" w:hAnsi="Verdana"/>
+          <w:sz w:val="20"/>
+          <w:szCs w:val="20"/>
+        </w:rPr>
+        <w:t xml:space="preserve"> host.</w:t>
+      </w:r>
+    </w:p>
+    <w:p>
+      <w:pPr>
         <w:rPr>
           <w:rFonts w:ascii="Verdana" w:hAnsi="Verdana"/>
           <w:sz w:val="20"/>
@@ -1233,6 +1273,7 @@
           <w:sz w:val="20"/>
           <w:szCs w:val="20"/>
         </w:rPr>
+        <w:lastRenderedPageBreak/>
         <w:t>Project Outcomes and Deliverables</w:t>
       </w:r>
       <w:r>
@@ -1258,6 +1299,122 @@
           <w:szCs w:val="20"/>
         </w:rPr>
         <w:t xml:space="preserve"> </w:t>
+      </w:r>
+    </w:p>
+    <w:p>
+      <w:pPr>
+        <w:pStyle w:val="ListParagraph"/>
+        <w:numPr>
+          <w:ilvl w:val="3"/>
+          <w:numId w:val="1"/>
+        </w:numPr>
+        <w:rPr>
+          <w:rFonts w:ascii="Verdana" w:hAnsi="Verdana"/>
+          <w:sz w:val="20"/>
+          <w:szCs w:val="20"/>
+        </w:rPr>
+      </w:pPr>
+      <w:r>
+        <w:rPr>
+          <w:rFonts w:ascii="Verdana" w:hAnsi="Verdana"/>
+          <w:sz w:val="20"/>
+          <w:szCs w:val="20"/>
+        </w:rPr>
+        <w:t xml:space="preserve">Improved security posture for the email </w:t>
+      </w:r>
+      <w:proofErr w:type="spellStart"/>
+      <w:r>
+        <w:rPr>
+          <w:rFonts w:ascii="Verdana" w:hAnsi="Verdana"/>
+          <w:sz w:val="20"/>
+          <w:szCs w:val="20"/>
+        </w:rPr>
+        <w:t>infrasturce</w:t>
+      </w:r>
+      <w:proofErr w:type="spellEnd"/>
+      <w:r>
+        <w:rPr>
+          <w:rFonts w:ascii="Verdana" w:hAnsi="Verdana"/>
+          <w:sz w:val="20"/>
+          <w:szCs w:val="20"/>
+        </w:rPr>
+        <w:t xml:space="preserve"> at Rogue IT</w:t>
+      </w:r>
+    </w:p>
+    <w:p>
+      <w:pPr>
+        <w:pStyle w:val="ListParagraph"/>
+        <w:numPr>
+          <w:ilvl w:val="3"/>
+          <w:numId w:val="1"/>
+        </w:numPr>
+        <w:rPr>
+          <w:rFonts w:ascii="Verdana" w:hAnsi="Verdana"/>
+          <w:sz w:val="20"/>
+          <w:szCs w:val="20"/>
+        </w:rPr>
+      </w:pPr>
+      <w:r>
+        <w:rPr>
+          <w:rFonts w:ascii="Verdana" w:hAnsi="Verdana"/>
+          <w:sz w:val="20"/>
+          <w:szCs w:val="20"/>
+        </w:rPr>
+        <w:t>Ease of use configuration and faster deployment of new security policies pertaining to email</w:t>
+      </w:r>
+    </w:p>
+    <w:p>
+      <w:pPr>
+        <w:pStyle w:val="ListParagraph"/>
+        <w:numPr>
+          <w:ilvl w:val="3"/>
+          <w:numId w:val="1"/>
+        </w:numPr>
+        <w:rPr>
+          <w:rFonts w:ascii="Verdana" w:hAnsi="Verdana"/>
+          <w:sz w:val="20"/>
+          <w:szCs w:val="20"/>
+        </w:rPr>
+      </w:pPr>
+      <w:r>
+        <w:rPr>
+          <w:rFonts w:ascii="Verdana" w:hAnsi="Verdana"/>
+          <w:sz w:val="20"/>
+          <w:szCs w:val="20"/>
+        </w:rPr>
+        <w:t xml:space="preserve">Redundancy and replication of email environment to third party systems for business continuity and resiliency. </w:t>
+      </w:r>
+    </w:p>
+    <w:p>
+      <w:pPr>
+        <w:pStyle w:val="ListParagraph"/>
+        <w:numPr>
+          <w:ilvl w:val="3"/>
+          <w:numId w:val="1"/>
+        </w:numPr>
+        <w:rPr>
+          <w:rFonts w:ascii="Verdana" w:hAnsi="Verdana"/>
+          <w:sz w:val="20"/>
+          <w:szCs w:val="20"/>
+        </w:rPr>
+      </w:pPr>
+      <w:proofErr w:type="spellStart"/>
+      <w:r>
+        <w:rPr>
+          <w:rFonts w:ascii="Verdana" w:hAnsi="Verdana"/>
+          <w:sz w:val="20"/>
+          <w:szCs w:val="20"/>
+        </w:rPr>
+        <w:t>Transferrence</w:t>
+      </w:r>
+      <w:proofErr w:type="spellEnd"/>
+      <w:r>
+        <w:rPr>
+          <w:rFonts w:ascii="Verdana" w:hAnsi="Verdana"/>
+          <w:sz w:val="20"/>
+          <w:szCs w:val="20"/>
+        </w:rPr>
+        <w:t xml:space="preserve"> of risk </w:t>
       </w:r>
     </w:p>
     <w:p>
@@ -1324,6 +1481,32 @@
         <w:t>Security.cloud</w:t>
       </w:r>
       <w:proofErr w:type="spellEnd"/>
+      <w:r>
+        <w:rPr>
+          <w:rFonts w:ascii="Verdana" w:hAnsi="Verdana"/>
+          <w:sz w:val="20"/>
+          <w:szCs w:val="20"/>
+        </w:rPr>
+        <w:t xml:space="preserve">, make the changes to the DNS records, ensure correct policy </w:t>
+      </w:r>
+      <w:proofErr w:type="spellStart"/>
+      <w:r>
+        <w:rPr>
+          <w:rFonts w:ascii="Verdana" w:hAnsi="Verdana"/>
+          <w:sz w:val="20"/>
+          <w:szCs w:val="20"/>
+        </w:rPr>
+        <w:t>configuratioin</w:t>
+      </w:r>
+      <w:proofErr w:type="spellEnd"/>
+      <w:r>
+        <w:rPr>
+          <w:rFonts w:ascii="Verdana" w:hAnsi="Verdana"/>
+          <w:sz w:val="20"/>
+          <w:szCs w:val="20"/>
+        </w:rPr>
+        <w:t xml:space="preserve"> for email security policies, and train the team to use the service.</w:t>
+      </w:r>
     </w:p>
     <w:p>
       <w:pPr>
@@ -1387,6 +1570,180 @@
         </w:rPr>
         <w:t xml:space="preserve"> </w:t>
       </w:r>
+    </w:p>
+    <w:p>
+      <w:pPr>
+        <w:pStyle w:val="ListParagraph"/>
+        <w:numPr>
+          <w:ilvl w:val="3"/>
+          <w:numId w:val="1"/>
+        </w:numPr>
+        <w:rPr>
+          <w:rFonts w:ascii="Verdana" w:hAnsi="Verdana"/>
+          <w:sz w:val="20"/>
+          <w:szCs w:val="20"/>
+        </w:rPr>
+      </w:pPr>
+      <w:r>
+        <w:rPr>
+          <w:rFonts w:ascii="Verdana" w:hAnsi="Verdana"/>
+          <w:sz w:val="20"/>
+          <w:szCs w:val="20"/>
+        </w:rPr>
+        <w:t>Determine existing security policies for on-prem Exchange environment</w:t>
+      </w:r>
+    </w:p>
+    <w:p>
+      <w:pPr>
+        <w:pStyle w:val="ListParagraph"/>
+        <w:numPr>
+          <w:ilvl w:val="3"/>
+          <w:numId w:val="1"/>
+        </w:numPr>
+        <w:rPr>
+          <w:rFonts w:ascii="Verdana" w:hAnsi="Verdana"/>
+          <w:sz w:val="20"/>
+          <w:szCs w:val="20"/>
+        </w:rPr>
+      </w:pPr>
+      <w:r>
+        <w:rPr>
+          <w:rFonts w:ascii="Verdana" w:hAnsi="Verdana"/>
+          <w:sz w:val="20"/>
+          <w:szCs w:val="20"/>
+        </w:rPr>
+        <w:t xml:space="preserve">Configure Symantec Email </w:t>
+      </w:r>
+      <w:proofErr w:type="spellStart"/>
+      <w:r>
+        <w:rPr>
+          <w:rFonts w:ascii="Verdana" w:hAnsi="Verdana"/>
+          <w:sz w:val="20"/>
+          <w:szCs w:val="20"/>
+        </w:rPr>
+        <w:t>Security.cloud</w:t>
+      </w:r>
+      <w:proofErr w:type="spellEnd"/>
+      <w:r>
+        <w:rPr>
+          <w:rFonts w:ascii="Verdana" w:hAnsi="Verdana"/>
+          <w:sz w:val="20"/>
+          <w:szCs w:val="20"/>
+        </w:rPr>
+        <w:t xml:space="preserve"> with security policies from on-prem Exchange environment</w:t>
+      </w:r>
+    </w:p>
+    <w:p>
+      <w:pPr>
+        <w:pStyle w:val="ListParagraph"/>
+        <w:numPr>
+          <w:ilvl w:val="3"/>
+          <w:numId w:val="1"/>
+        </w:numPr>
+        <w:rPr>
+          <w:rFonts w:ascii="Verdana" w:hAnsi="Verdana"/>
+          <w:sz w:val="20"/>
+          <w:szCs w:val="20"/>
+        </w:rPr>
+      </w:pPr>
+      <w:r>
+        <w:rPr>
+          <w:rFonts w:ascii="Verdana" w:hAnsi="Verdana"/>
+          <w:sz w:val="20"/>
+          <w:szCs w:val="20"/>
+        </w:rPr>
+        <w:t xml:space="preserve">Configure Edge firewall environment to allow for the IP space used by Symantec Email </w:t>
+      </w:r>
+      <w:proofErr w:type="spellStart"/>
+      <w:r>
+        <w:rPr>
+          <w:rFonts w:ascii="Verdana" w:hAnsi="Verdana"/>
+          <w:sz w:val="20"/>
+          <w:szCs w:val="20"/>
+        </w:rPr>
+        <w:t>Security.cloud</w:t>
+      </w:r>
+      <w:proofErr w:type="spellEnd"/>
+      <w:r>
+        <w:rPr>
+          <w:rFonts w:ascii="Verdana" w:hAnsi="Verdana"/>
+          <w:sz w:val="20"/>
+          <w:szCs w:val="20"/>
+        </w:rPr>
+        <w:t xml:space="preserve"> to allow ingress/egress email flow appropriately. </w:t>
+      </w:r>
+    </w:p>
+    <w:p>
+      <w:pPr>
+        <w:pStyle w:val="ListParagraph"/>
+        <w:numPr>
+          <w:ilvl w:val="3"/>
+          <w:numId w:val="1"/>
+        </w:numPr>
+        <w:rPr>
+          <w:rFonts w:ascii="Verdana" w:hAnsi="Verdana"/>
+          <w:sz w:val="20"/>
+          <w:szCs w:val="20"/>
+        </w:rPr>
+      </w:pPr>
+      <w:r>
+        <w:rPr>
+          <w:rFonts w:ascii="Verdana" w:hAnsi="Verdana"/>
+          <w:sz w:val="20"/>
+          <w:szCs w:val="20"/>
+        </w:rPr>
+        <w:t xml:space="preserve">Validation of DNS record configuration to ensure DKIM, SPF, and DMARC are correctly configured. </w:t>
+      </w:r>
+    </w:p>
+    <w:p>
+      <w:pPr>
+        <w:pStyle w:val="ListParagraph"/>
+        <w:numPr>
+          <w:ilvl w:val="3"/>
+          <w:numId w:val="1"/>
+        </w:numPr>
+        <w:rPr>
+          <w:rFonts w:ascii="Verdana" w:hAnsi="Verdana"/>
+          <w:sz w:val="20"/>
+          <w:szCs w:val="20"/>
+        </w:rPr>
+      </w:pPr>
+      <w:r>
+        <w:rPr>
+          <w:rFonts w:ascii="Verdana" w:hAnsi="Verdana"/>
+          <w:sz w:val="20"/>
+          <w:szCs w:val="20"/>
+        </w:rPr>
+        <w:t xml:space="preserve">Cut MX records over to point DNS records to resolve the Symantec Email </w:t>
+      </w:r>
+      <w:proofErr w:type="spellStart"/>
+      <w:r>
+        <w:rPr>
+          <w:rFonts w:ascii="Verdana" w:hAnsi="Verdana"/>
+          <w:sz w:val="20"/>
+          <w:szCs w:val="20"/>
+        </w:rPr>
+        <w:t>Security.cloud</w:t>
+      </w:r>
+      <w:proofErr w:type="spellEnd"/>
+      <w:r>
+        <w:rPr>
+          <w:rFonts w:ascii="Verdana" w:hAnsi="Verdana"/>
+          <w:sz w:val="20"/>
+          <w:szCs w:val="20"/>
+        </w:rPr>
+        <w:t xml:space="preserve"> host.</w:t>
+      </w:r>
+    </w:p>
+    <w:p>
+      <w:pPr>
+        <w:ind w:left="720"/>
+        <w:rPr>
+          <w:rFonts w:ascii="Verdana" w:hAnsi="Verdana"/>
+          <w:sz w:val="20"/>
+          <w:szCs w:val="20"/>
+        </w:rPr>
+      </w:pPr>
     </w:p>
     <w:p>
       <w:pPr>
@@ -2724,19 +3081,6 @@
 </file>
 
 <file path=customXml/item1.xml><?xml version="1.0" encoding="utf-8"?>
-<?mso-contentType ?>
-<FormTemplates xmlns="http://schemas.microsoft.com/sharepoint/v3/contenttype/forms">
-  <Display>DocumentLibraryForm</Display>
-  <Edit>DocumentLibraryForm</Edit>
-  <New>DocumentLibraryForm</New>
-</FormTemplates>
-</file>
-
-<file path=customXml/item2.xml><?xml version="1.0" encoding="utf-8"?>
-<b:Sources xmlns:b="http://schemas.openxmlformats.org/officeDocument/2006/bibliography" xmlns="http://schemas.openxmlformats.org/officeDocument/2006/bibliography" SelectedStyle="\APASixthEditionOfficeOnline.xsl" StyleName="APA Sixth Edition"/>
-</file>
-
-<file path=customXml/item3.xml><?xml version="1.0" encoding="utf-8"?>
 <ct:contentTypeSchema xmlns:ct="http://schemas.microsoft.com/office/2006/metadata/contentType" xmlns:ma="http://schemas.microsoft.com/office/2006/metadata/properties/metaAttributes" ct:_="" ma:_="" ma:contentTypeName="Document" ma:contentTypeID="0x010100C39F2A75005F2D43B30369DAED2CCB1C" ma:contentTypeVersion="40" ma:contentTypeDescription="Create a new document." ma:contentTypeScope="" ma:versionID="67abd11da167d8eab610c259a823e4c7">
   <xsd:schema xmlns:xsd="http://www.w3.org/2001/XMLSchema" xmlns:xs="http://www.w3.org/2001/XMLSchema" xmlns:p="http://schemas.microsoft.com/office/2006/metadata/properties" xmlns:ns1="http://schemas.microsoft.com/sharepoint/v3" xmlns:ns2="0feec74c-ecc7-44c3-9c64-3623cf89ed41" xmlns:ns3="1f707338-ea0f-4fe5-baee-59b996692b22" targetNamespace="http://schemas.microsoft.com/office/2006/metadata/properties" ma:root="true" ma:fieldsID="1d3ab84303ed41503c975572ff37e680" ns1:_="" ns2:_="" ns3:_="">
     <xsd:import namespace="http://schemas.microsoft.com/sharepoint/v3"/>
@@ -3174,6 +3518,19 @@
 </ct:contentTypeSchema>
 </file>
 
+<file path=customXml/item2.xml><?xml version="1.0" encoding="utf-8"?>
+<b:Sources xmlns:b="http://schemas.openxmlformats.org/officeDocument/2006/bibliography" xmlns="http://schemas.openxmlformats.org/officeDocument/2006/bibliography" SelectedStyle="\APASixthEditionOfficeOnline.xsl" StyleName="APA Sixth Edition"/>
+</file>
+
+<file path=customXml/item3.xml><?xml version="1.0" encoding="utf-8"?>
+<?mso-contentType ?>
+<FormTemplates xmlns="http://schemas.microsoft.com/sharepoint/v3/contenttype/forms">
+  <Display>DocumentLibraryForm</Display>
+  <Edit>DocumentLibraryForm</Edit>
+  <New>DocumentLibraryForm</New>
+</FormTemplates>
+</file>
+
 <file path=customXml/item4.xml><?xml version="1.0" encoding="utf-8"?>
 <p:properties xmlns:p="http://schemas.microsoft.com/office/2006/metadata/properties" xmlns:xsi="http://www.w3.org/2001/XMLSchema-instance" xmlns:pc="http://schemas.microsoft.com/office/infopath/2007/PartnerControls">
   <documentManagement>
@@ -3214,22 +3571,6 @@
 </file>
 
 <file path=customXml/itemProps1.xml><?xml version="1.0" encoding="utf-8"?>
-<ds:datastoreItem xmlns:ds="http://schemas.openxmlformats.org/officeDocument/2006/customXml" ds:itemID="{FD19A873-EB79-4756-9A99-C67EB3ACABC9}">
-  <ds:schemaRefs>
-    <ds:schemaRef ds:uri="http://schemas.microsoft.com/sharepoint/v3/contenttype/forms"/>
-  </ds:schemaRefs>
-</ds:datastoreItem>
-</file>
-
-<file path=customXml/itemProps2.xml><?xml version="1.0" encoding="utf-8"?>
-<ds:datastoreItem xmlns:ds="http://schemas.openxmlformats.org/officeDocument/2006/customXml" ds:itemID="{AF8FC22A-76BC-4846-B2C0-615CA31302B8}">
-  <ds:schemaRefs>
-    <ds:schemaRef ds:uri="http://schemas.openxmlformats.org/officeDocument/2006/bibliography"/>
-  </ds:schemaRefs>
-</ds:datastoreItem>
-</file>
-
-<file path=customXml/itemProps3.xml><?xml version="1.0" encoding="utf-8"?>
 <ds:datastoreItem xmlns:ds="http://schemas.openxmlformats.org/officeDocument/2006/customXml" ds:itemID="{24ABD7BE-10A5-4216-A6A8-D53A13BA1495}">
   <ds:schemaRefs>
     <ds:schemaRef ds:uri="http://schemas.microsoft.com/office/2006/metadata/contentType"/>
@@ -3249,6 +3590,22 @@
 </ds:datastoreItem>
 </file>
 
+<file path=customXml/itemProps2.xml><?xml version="1.0" encoding="utf-8"?>
+<ds:datastoreItem xmlns:ds="http://schemas.openxmlformats.org/officeDocument/2006/customXml" ds:itemID="{AF8FC22A-76BC-4846-B2C0-615CA31302B8}">
+  <ds:schemaRefs>
+    <ds:schemaRef ds:uri="http://schemas.openxmlformats.org/officeDocument/2006/bibliography"/>
+  </ds:schemaRefs>
+</ds:datastoreItem>
+</file>
+
+<file path=customXml/itemProps3.xml><?xml version="1.0" encoding="utf-8"?>
+<ds:datastoreItem xmlns:ds="http://schemas.openxmlformats.org/officeDocument/2006/customXml" ds:itemID="{FD19A873-EB79-4756-9A99-C67EB3ACABC9}">
+  <ds:schemaRefs>
+    <ds:schemaRef ds:uri="http://schemas.microsoft.com/sharepoint/v3/contenttype/forms"/>
+  </ds:schemaRefs>
+</ds:datastoreItem>
+</file>
+
 <file path=customXml/itemProps4.xml><?xml version="1.0" encoding="utf-8"?>
 <ds:datastoreItem xmlns:ds="http://schemas.openxmlformats.org/officeDocument/2006/customXml" ds:itemID="{7429C47A-0BBF-472D-976F-A5154FC59C31}">
   <ds:schemaRefs>

</xml_diff>